<commit_message>
Ajout distance maquette écran 2, maquette F04
</commit_message>
<xml_diff>
--- a/RespireStat_Sujet.docx
+++ b/RespireStat_Sujet.docx
@@ -1,6 +1,6 @@
 
 <file path=word/document.xml><?xml version="1.0" encoding="utf-8"?>
-<w:document xmlns:wpc="http://schemas.microsoft.com/office/word/2010/wordprocessingCanvas" xmlns:cx="http://schemas.microsoft.com/office/drawing/2014/chartex" xmlns:cx1="http://schemas.microsoft.com/office/drawing/2015/9/8/chartex" xmlns:cx2="http://schemas.microsoft.com/office/drawing/2015/10/21/chartex" xmlns:cx3="http://schemas.microsoft.com/office/drawing/2016/5/9/chartex" xmlns:cx4="http://schemas.microsoft.com/office/drawing/2016/5/10/chartex" xmlns:cx5="http://schemas.microsoft.com/office/drawing/2016/5/11/chartex" xmlns:cx6="http://schemas.microsoft.com/office/drawing/2016/5/12/chartex" xmlns:cx7="http://schemas.microsoft.com/office/drawing/2016/5/13/chartex" xmlns:cx8="http://schemas.microsoft.com/office/drawing/2016/5/14/chartex" xmlns:mc="http://schemas.openxmlformats.org/markup-compatibility/2006" xmlns:aink="http://schemas.microsoft.com/office/drawing/2016/ink" xmlns:am3d="http://schemas.microsoft.com/office/drawing/2017/model3d" xmlns:o="urn:schemas-microsoft-com:office:office" xmlns:oel="http://schemas.microsoft.com/office/2019/extlst" xmlns:r="http://schemas.openxmlformats.org/officeDocument/2006/relationships" xmlns:m="http://schemas.openxmlformats.org/officeDocument/2006/math" xmlns:v="urn:schemas-microsoft-com:vml" xmlns:wp14="http://schemas.microsoft.com/office/word/2010/wordprocessingDrawing" xmlns:wp="http://schemas.openxmlformats.org/drawingml/2006/wordprocessingDrawing" xmlns:w10="urn:schemas-microsoft-com:office:word" xmlns:w="http://schemas.openxmlformats.org/wordprocessingml/2006/main" xmlns:w14="http://schemas.microsoft.com/office/word/2010/wordml" xmlns:w15="http://schemas.microsoft.com/office/word/2012/wordml" xmlns:w16cex="http://schemas.microsoft.com/office/word/2018/wordml/cex" xmlns:w16cid="http://schemas.microsoft.com/office/word/2016/wordml/cid" xmlns:w16="http://schemas.microsoft.com/office/word/2018/wordml" xmlns:w16sdtdh="http://schemas.microsoft.com/office/word/2020/wordml/sdtdatahash" xmlns:w16se="http://schemas.microsoft.com/office/word/2015/wordml/symex" xmlns:wpg="http://schemas.microsoft.com/office/word/2010/wordprocessingGroup" xmlns:wpi="http://schemas.microsoft.com/office/word/2010/wordprocessingInk" xmlns:wne="http://schemas.microsoft.com/office/word/2006/wordml" xmlns:wps="http://schemas.microsoft.com/office/word/2010/wordprocessingShape" mc:Ignorable="w14 w15 w16se w16cid w16 w16cex w16sdtdh wp14">
+<w:document xmlns:wpc="http://schemas.microsoft.com/office/word/2010/wordprocessingCanvas" xmlns:cx="http://schemas.microsoft.com/office/drawing/2014/chartex" xmlns:cx1="http://schemas.microsoft.com/office/drawing/2015/9/8/chartex" xmlns:cx2="http://schemas.microsoft.com/office/drawing/2015/10/21/chartex" xmlns:cx3="http://schemas.microsoft.com/office/drawing/2016/5/9/chartex" xmlns:cx4="http://schemas.microsoft.com/office/drawing/2016/5/10/chartex" xmlns:cx5="http://schemas.microsoft.com/office/drawing/2016/5/11/chartex" xmlns:cx6="http://schemas.microsoft.com/office/drawing/2016/5/12/chartex" xmlns:cx7="http://schemas.microsoft.com/office/drawing/2016/5/13/chartex" xmlns:cx8="http://schemas.microsoft.com/office/drawing/2016/5/14/chartex" xmlns:mc="http://schemas.openxmlformats.org/markup-compatibility/2006" xmlns:aink="http://schemas.microsoft.com/office/drawing/2016/ink" xmlns:am3d="http://schemas.microsoft.com/office/drawing/2017/model3d" xmlns:o="urn:schemas-microsoft-com:office:office" xmlns:oel="http://schemas.microsoft.com/office/2019/extlst" xmlns:r="http://schemas.openxmlformats.org/officeDocument/2006/relationships" xmlns:m="http://schemas.openxmlformats.org/officeDocument/2006/math" xmlns:v="urn:schemas-microsoft-com:vml" xmlns:wp14="http://schemas.microsoft.com/office/word/2010/wordprocessingDrawing" xmlns:wp="http://schemas.openxmlformats.org/drawingml/2006/wordprocessingDrawing" xmlns:w10="urn:schemas-microsoft-com:office:word" xmlns:w="http://schemas.openxmlformats.org/wordprocessingml/2006/main" xmlns:w14="http://schemas.microsoft.com/office/word/2010/wordml" xmlns:w15="http://schemas.microsoft.com/office/word/2012/wordml" xmlns:w16cex="http://schemas.microsoft.com/office/word/2018/wordml/cex" xmlns:w16cid="http://schemas.microsoft.com/office/word/2016/wordml/cid" xmlns:w16="http://schemas.microsoft.com/office/word/2018/wordml" xmlns:w16du="http://schemas.microsoft.com/office/word/2023/wordml/word16du" xmlns:w16sdtdh="http://schemas.microsoft.com/office/word/2020/wordml/sdtdatahash" xmlns:w16se="http://schemas.microsoft.com/office/word/2015/wordml/symex" xmlns:wpg="http://schemas.microsoft.com/office/word/2010/wordprocessingGroup" xmlns:wpi="http://schemas.microsoft.com/office/word/2010/wordprocessingInk" xmlns:wne="http://schemas.microsoft.com/office/word/2006/wordml" xmlns:wps="http://schemas.microsoft.com/office/word/2010/wordprocessingShape" mc:Ignorable="w14 w15 w16se w16cid w16 w16cex w16sdtdh w16du wp14">
   <w:body>
     <w:p>
       <w:pPr>
@@ -2570,14 +2570,27 @@
       <w:r>
         <w:t xml:space="preserve">Figure </w:t>
       </w:r>
-      <w:fldSimple w:instr=" SEQ Figure \* ARABIC ">
-        <w:r>
-          <w:rPr>
-            <w:noProof/>
-          </w:rPr>
-          <w:t>1</w:t>
-        </w:r>
-      </w:fldSimple>
+      <w:r>
+        <w:fldChar w:fldCharType="begin"/>
+      </w:r>
+      <w:r>
+        <w:instrText xml:space="preserve"> SEQ Figure \* ARABIC </w:instrText>
+      </w:r>
+      <w:r>
+        <w:fldChar w:fldCharType="separate"/>
+      </w:r>
+      <w:r>
+        <w:rPr>
+          <w:noProof/>
+        </w:rPr>
+        <w:t>1</w:t>
+      </w:r>
+      <w:r>
+        <w:rPr>
+          <w:noProof/>
+        </w:rPr>
+        <w:fldChar w:fldCharType="end"/>
+      </w:r>
       <w:r>
         <w:t xml:space="preserve"> Ecran N°0a</w:t>
       </w:r>
@@ -2650,14 +2663,27 @@
       <w:r>
         <w:t xml:space="preserve">Figure </w:t>
       </w:r>
-      <w:fldSimple w:instr=" SEQ Figure \* ARABIC ">
-        <w:r>
-          <w:rPr>
-            <w:noProof/>
-          </w:rPr>
-          <w:t>2</w:t>
-        </w:r>
-      </w:fldSimple>
+      <w:r>
+        <w:fldChar w:fldCharType="begin"/>
+      </w:r>
+      <w:r>
+        <w:instrText xml:space="preserve"> SEQ Figure \* ARABIC </w:instrText>
+      </w:r>
+      <w:r>
+        <w:fldChar w:fldCharType="separate"/>
+      </w:r>
+      <w:r>
+        <w:rPr>
+          <w:noProof/>
+        </w:rPr>
+        <w:t>2</w:t>
+      </w:r>
+      <w:r>
+        <w:rPr>
+          <w:noProof/>
+        </w:rPr>
+        <w:fldChar w:fldCharType="end"/>
+      </w:r>
       <w:r>
         <w:t xml:space="preserve"> Ecran N°0b</w:t>
       </w:r>
@@ -2722,14 +2748,27 @@
       <w:r>
         <w:t xml:space="preserve">Figure </w:t>
       </w:r>
-      <w:fldSimple w:instr=" SEQ Figure \* ARABIC ">
-        <w:r>
-          <w:rPr>
-            <w:noProof/>
-          </w:rPr>
-          <w:t>3</w:t>
-        </w:r>
-      </w:fldSimple>
+      <w:r>
+        <w:fldChar w:fldCharType="begin"/>
+      </w:r>
+      <w:r>
+        <w:instrText xml:space="preserve"> SEQ Figure \* ARABIC </w:instrText>
+      </w:r>
+      <w:r>
+        <w:fldChar w:fldCharType="separate"/>
+      </w:r>
+      <w:r>
+        <w:rPr>
+          <w:noProof/>
+        </w:rPr>
+        <w:t>3</w:t>
+      </w:r>
+      <w:r>
+        <w:rPr>
+          <w:noProof/>
+        </w:rPr>
+        <w:fldChar w:fldCharType="end"/>
+      </w:r>
       <w:r>
         <w:t xml:space="preserve"> Ecran N°1</w:t>
       </w:r>
@@ -2804,14 +2843,27 @@
       <w:r>
         <w:t xml:space="preserve">Figure </w:t>
       </w:r>
-      <w:fldSimple w:instr=" SEQ Figure \* ARABIC ">
-        <w:r>
-          <w:rPr>
-            <w:noProof/>
-          </w:rPr>
-          <w:t>4</w:t>
-        </w:r>
-      </w:fldSimple>
+      <w:r>
+        <w:fldChar w:fldCharType="begin"/>
+      </w:r>
+      <w:r>
+        <w:instrText xml:space="preserve"> SEQ Figure \* ARABIC </w:instrText>
+      </w:r>
+      <w:r>
+        <w:fldChar w:fldCharType="separate"/>
+      </w:r>
+      <w:r>
+        <w:rPr>
+          <w:noProof/>
+        </w:rPr>
+        <w:t>4</w:t>
+      </w:r>
+      <w:r>
+        <w:rPr>
+          <w:noProof/>
+        </w:rPr>
+        <w:fldChar w:fldCharType="end"/>
+      </w:r>
       <w:r>
         <w:t xml:space="preserve"> Ecran N°2</w:t>
       </w:r>
@@ -2876,14 +2928,27 @@
       <w:r>
         <w:t xml:space="preserve">Figure </w:t>
       </w:r>
-      <w:fldSimple w:instr=" SEQ Figure \* ARABIC ">
-        <w:r>
-          <w:rPr>
-            <w:noProof/>
-          </w:rPr>
-          <w:t>5</w:t>
-        </w:r>
-      </w:fldSimple>
+      <w:r>
+        <w:fldChar w:fldCharType="begin"/>
+      </w:r>
+      <w:r>
+        <w:instrText xml:space="preserve"> SEQ Figure \* ARABIC </w:instrText>
+      </w:r>
+      <w:r>
+        <w:fldChar w:fldCharType="separate"/>
+      </w:r>
+      <w:r>
+        <w:rPr>
+          <w:noProof/>
+        </w:rPr>
+        <w:t>5</w:t>
+      </w:r>
+      <w:r>
+        <w:rPr>
+          <w:noProof/>
+        </w:rPr>
+        <w:fldChar w:fldCharType="end"/>
+      </w:r>
       <w:r>
         <w:t xml:space="preserve"> Ecran N°3</w:t>
       </w:r>
@@ -3063,6 +3128,603 @@
         <w:t>.</w:t>
       </w:r>
     </w:p>
+    <w:tbl>
+      <w:tblPr>
+        <w:tblStyle w:val="Grilledutableau"/>
+        <w:tblW w:w="0" w:type="auto"/>
+        <w:tblInd w:w="720" w:type="dxa"/>
+        <w:tblLook w:val="04A0" w:firstRow="1" w:lastRow="0" w:firstColumn="1" w:lastColumn="0" w:noHBand="0" w:noVBand="1"/>
+      </w:tblPr>
+      <w:tblGrid>
+        <w:gridCol w:w="2130"/>
+        <w:gridCol w:w="2094"/>
+        <w:gridCol w:w="2033"/>
+        <w:gridCol w:w="2033"/>
+      </w:tblGrid>
+      <w:tr>
+        <w:tc>
+          <w:tcPr>
+            <w:tcW w:w="2130" w:type="dxa"/>
+          </w:tcPr>
+          <w:p>
+            <w:pPr>
+              <w:pStyle w:val="Paragraphedeliste"/>
+              <w:ind w:left="0" w:firstLine="0"/>
+              <w:rPr>
+                <w:lang w:val="fr-FR"/>
+              </w:rPr>
+            </w:pPr>
+            <w:r>
+              <w:rPr>
+                <w:lang w:val="fr-FR"/>
+              </w:rPr>
+              <w:t>2012</w:t>
+            </w:r>
+          </w:p>
+        </w:tc>
+        <w:tc>
+          <w:tcPr>
+            <w:tcW w:w="2094" w:type="dxa"/>
+          </w:tcPr>
+          <w:p>
+            <w:pPr>
+              <w:pStyle w:val="Paragraphedeliste"/>
+              <w:ind w:left="0" w:firstLine="0"/>
+              <w:rPr>
+                <w:lang w:val="fr-FR"/>
+              </w:rPr>
+            </w:pPr>
+            <w:r>
+              <w:rPr>
+                <w:lang w:val="fr-FR"/>
+              </w:rPr>
+              <w:t>NO2</w:t>
+            </w:r>
+          </w:p>
+        </w:tc>
+        <w:tc>
+          <w:tcPr>
+            <w:tcW w:w="2033" w:type="dxa"/>
+          </w:tcPr>
+          <w:p>
+            <w:pPr>
+              <w:pStyle w:val="Paragraphedeliste"/>
+              <w:ind w:left="0" w:firstLine="0"/>
+              <w:rPr>
+                <w:lang w:val="fr-FR"/>
+              </w:rPr>
+            </w:pPr>
+            <w:r>
+              <w:rPr>
+                <w:lang w:val="fr-FR"/>
+              </w:rPr>
+              <w:t>PM10</w:t>
+            </w:r>
+          </w:p>
+        </w:tc>
+        <w:tc>
+          <w:tcPr>
+            <w:tcW w:w="2033" w:type="dxa"/>
+          </w:tcPr>
+          <w:p>
+            <w:pPr>
+              <w:pStyle w:val="Paragraphedeliste"/>
+              <w:ind w:left="0" w:firstLine="0"/>
+              <w:rPr>
+                <w:lang w:val="fr-FR"/>
+              </w:rPr>
+            </w:pPr>
+            <w:r>
+              <w:rPr>
+                <w:lang w:val="fr-FR"/>
+              </w:rPr>
+              <w:t>PM25</w:t>
+            </w:r>
+          </w:p>
+        </w:tc>
+      </w:tr>
+      <w:tr>
+        <w:tc>
+          <w:tcPr>
+            <w:tcW w:w="2130" w:type="dxa"/>
+          </w:tcPr>
+          <w:p>
+            <w:pPr>
+              <w:pStyle w:val="Paragraphedeliste"/>
+              <w:ind w:left="0" w:firstLine="0"/>
+              <w:rPr>
+                <w:lang w:val="fr-FR"/>
+              </w:rPr>
+            </w:pPr>
+            <w:r>
+              <w:rPr>
+                <w:lang w:val="fr-FR"/>
+              </w:rPr>
+              <w:t>Identifiant</w:t>
+            </w:r>
+          </w:p>
+        </w:tc>
+        <w:tc>
+          <w:tcPr>
+            <w:tcW w:w="2094" w:type="dxa"/>
+          </w:tcPr>
+          <w:p>
+            <w:pPr>
+              <w:pStyle w:val="Paragraphedeliste"/>
+              <w:ind w:left="0" w:firstLine="0"/>
+              <w:rPr>
+                <w:lang w:val="fr-FR"/>
+              </w:rPr>
+            </w:pPr>
+            <w:r>
+              <w:rPr>
+                <w:lang w:val="fr-FR"/>
+              </w:rPr>
+              <w:t>8629</w:t>
+            </w:r>
+          </w:p>
+        </w:tc>
+        <w:tc>
+          <w:tcPr>
+            <w:tcW w:w="2033" w:type="dxa"/>
+          </w:tcPr>
+          <w:p>
+            <w:pPr>
+              <w:pStyle w:val="Paragraphedeliste"/>
+              <w:ind w:left="0" w:firstLine="0"/>
+              <w:rPr>
+                <w:lang w:val="fr-FR"/>
+              </w:rPr>
+            </w:pPr>
+            <w:r>
+              <w:rPr>
+                <w:lang w:val="fr-FR"/>
+              </w:rPr>
+              <w:t>8629</w:t>
+            </w:r>
+          </w:p>
+        </w:tc>
+        <w:tc>
+          <w:tcPr>
+            <w:tcW w:w="2033" w:type="dxa"/>
+          </w:tcPr>
+          <w:p>
+            <w:pPr>
+              <w:pStyle w:val="Paragraphedeliste"/>
+              <w:ind w:left="0" w:firstLine="0"/>
+              <w:rPr>
+                <w:lang w:val="fr-FR"/>
+              </w:rPr>
+            </w:pPr>
+            <w:r>
+              <w:rPr>
+                <w:lang w:val="fr-FR"/>
+              </w:rPr>
+              <w:t>8629</w:t>
+            </w:r>
+          </w:p>
+        </w:tc>
+      </w:tr>
+      <w:tr>
+        <w:tc>
+          <w:tcPr>
+            <w:tcW w:w="2130" w:type="dxa"/>
+          </w:tcPr>
+          <w:p>
+            <w:pPr>
+              <w:pStyle w:val="Paragraphedeliste"/>
+              <w:ind w:left="0" w:firstLine="0"/>
+              <w:rPr>
+                <w:lang w:val="fr-FR"/>
+              </w:rPr>
+            </w:pPr>
+            <w:r>
+              <w:rPr>
+                <w:lang w:val="fr-FR"/>
+              </w:rPr>
+              <w:t>Nom</w:t>
+            </w:r>
+          </w:p>
+        </w:tc>
+        <w:tc>
+          <w:tcPr>
+            <w:tcW w:w="2094" w:type="dxa"/>
+          </w:tcPr>
+          <w:p>
+            <w:pPr>
+              <w:pStyle w:val="Paragraphedeliste"/>
+              <w:ind w:left="0" w:firstLine="0"/>
+              <w:rPr>
+                <w:lang w:val="fr-FR"/>
+              </w:rPr>
+            </w:pPr>
+            <w:r>
+              <w:rPr>
+                <w:lang w:val="fr-FR"/>
+              </w:rPr>
+              <w:t>Crèche…</w:t>
+            </w:r>
+          </w:p>
+        </w:tc>
+        <w:tc>
+          <w:tcPr>
+            <w:tcW w:w="2033" w:type="dxa"/>
+          </w:tcPr>
+          <w:p>
+            <w:pPr>
+              <w:pStyle w:val="Paragraphedeliste"/>
+              <w:ind w:left="0" w:firstLine="0"/>
+              <w:rPr>
+                <w:lang w:val="fr-FR"/>
+              </w:rPr>
+            </w:pPr>
+            <w:r>
+              <w:rPr>
+                <w:lang w:val="fr-FR"/>
+              </w:rPr>
+              <w:t>Crèche…</w:t>
+            </w:r>
+          </w:p>
+        </w:tc>
+        <w:tc>
+          <w:tcPr>
+            <w:tcW w:w="2033" w:type="dxa"/>
+          </w:tcPr>
+          <w:p>
+            <w:pPr>
+              <w:pStyle w:val="Paragraphedeliste"/>
+              <w:ind w:left="0" w:firstLine="0"/>
+              <w:rPr>
+                <w:lang w:val="fr-FR"/>
+              </w:rPr>
+            </w:pPr>
+            <w:r>
+              <w:rPr>
+                <w:lang w:val="fr-FR"/>
+              </w:rPr>
+              <w:t>Crèche…</w:t>
+            </w:r>
+          </w:p>
+        </w:tc>
+      </w:tr>
+      <w:tr>
+        <w:tc>
+          <w:tcPr>
+            <w:tcW w:w="2130" w:type="dxa"/>
+          </w:tcPr>
+          <w:p>
+            <w:pPr>
+              <w:pStyle w:val="Paragraphedeliste"/>
+              <w:ind w:left="0" w:firstLine="0"/>
+              <w:rPr>
+                <w:lang w:val="fr-FR"/>
+              </w:rPr>
+            </w:pPr>
+            <w:r>
+              <w:rPr>
+                <w:lang w:val="fr-FR"/>
+              </w:rPr>
+              <w:t>Ville</w:t>
+            </w:r>
+          </w:p>
+        </w:tc>
+        <w:tc>
+          <w:tcPr>
+            <w:tcW w:w="2094" w:type="dxa"/>
+          </w:tcPr>
+          <w:p>
+            <w:pPr>
+              <w:pStyle w:val="Paragraphedeliste"/>
+              <w:ind w:left="0" w:firstLine="0"/>
+              <w:rPr>
+                <w:lang w:val="fr-FR"/>
+              </w:rPr>
+            </w:pPr>
+            <w:r>
+              <w:rPr>
+                <w:lang w:val="fr-FR"/>
+              </w:rPr>
+              <w:t>Paris 10</w:t>
+            </w:r>
+          </w:p>
+        </w:tc>
+        <w:tc>
+          <w:tcPr>
+            <w:tcW w:w="2033" w:type="dxa"/>
+          </w:tcPr>
+          <w:p>
+            <w:pPr>
+              <w:pStyle w:val="Paragraphedeliste"/>
+              <w:ind w:left="0" w:firstLine="0"/>
+              <w:rPr>
+                <w:lang w:val="fr-FR"/>
+              </w:rPr>
+            </w:pPr>
+            <w:r>
+              <w:rPr>
+                <w:lang w:val="fr-FR"/>
+              </w:rPr>
+              <w:t>Paris 10</w:t>
+            </w:r>
+          </w:p>
+        </w:tc>
+        <w:tc>
+          <w:tcPr>
+            <w:tcW w:w="2033" w:type="dxa"/>
+          </w:tcPr>
+          <w:p>
+            <w:pPr>
+              <w:pStyle w:val="Paragraphedeliste"/>
+              <w:ind w:left="0" w:firstLine="0"/>
+              <w:rPr>
+                <w:lang w:val="fr-FR"/>
+              </w:rPr>
+            </w:pPr>
+            <w:r>
+              <w:rPr>
+                <w:lang w:val="fr-FR"/>
+              </w:rPr>
+              <w:t>Paris 10</w:t>
+            </w:r>
+          </w:p>
+        </w:tc>
+      </w:tr>
+      <w:tr>
+        <w:tc>
+          <w:tcPr>
+            <w:tcW w:w="2130" w:type="dxa"/>
+          </w:tcPr>
+          <w:p>
+            <w:pPr>
+              <w:pStyle w:val="Paragraphedeliste"/>
+              <w:ind w:left="0" w:firstLine="0"/>
+              <w:rPr>
+                <w:lang w:val="fr-FR"/>
+              </w:rPr>
+            </w:pPr>
+            <w:r>
+              <w:rPr>
+                <w:lang w:val="fr-FR"/>
+              </w:rPr>
+              <w:t>Département</w:t>
+            </w:r>
+          </w:p>
+        </w:tc>
+        <w:tc>
+          <w:tcPr>
+            <w:tcW w:w="2094" w:type="dxa"/>
+          </w:tcPr>
+          <w:p>
+            <w:pPr>
+              <w:pStyle w:val="Paragraphedeliste"/>
+              <w:ind w:left="0" w:firstLine="0"/>
+              <w:rPr>
+                <w:lang w:val="fr-FR"/>
+              </w:rPr>
+            </w:pPr>
+            <w:r>
+              <w:rPr>
+                <w:lang w:val="fr-FR"/>
+              </w:rPr>
+              <w:t>75</w:t>
+            </w:r>
+          </w:p>
+        </w:tc>
+        <w:tc>
+          <w:tcPr>
+            <w:tcW w:w="2033" w:type="dxa"/>
+          </w:tcPr>
+          <w:p>
+            <w:pPr>
+              <w:pStyle w:val="Paragraphedeliste"/>
+              <w:ind w:left="0" w:firstLine="0"/>
+              <w:rPr>
+                <w:lang w:val="fr-FR"/>
+              </w:rPr>
+            </w:pPr>
+            <w:r>
+              <w:rPr>
+                <w:lang w:val="fr-FR"/>
+              </w:rPr>
+              <w:t>75</w:t>
+            </w:r>
+          </w:p>
+        </w:tc>
+        <w:tc>
+          <w:tcPr>
+            <w:tcW w:w="2033" w:type="dxa"/>
+          </w:tcPr>
+          <w:p>
+            <w:pPr>
+              <w:pStyle w:val="Paragraphedeliste"/>
+              <w:ind w:left="0" w:firstLine="0"/>
+              <w:rPr>
+                <w:lang w:val="fr-FR"/>
+              </w:rPr>
+            </w:pPr>
+            <w:r>
+              <w:rPr>
+                <w:lang w:val="fr-FR"/>
+              </w:rPr>
+              <w:t>75</w:t>
+            </w:r>
+          </w:p>
+        </w:tc>
+      </w:tr>
+      <w:tr>
+        <w:tc>
+          <w:tcPr>
+            <w:tcW w:w="2130" w:type="dxa"/>
+          </w:tcPr>
+          <w:p>
+            <w:pPr>
+              <w:pStyle w:val="Paragraphedeliste"/>
+              <w:ind w:left="0" w:firstLine="0"/>
+              <w:rPr>
+                <w:lang w:val="fr-FR"/>
+              </w:rPr>
+            </w:pPr>
+            <w:r>
+              <w:rPr>
+                <w:lang w:val="fr-FR"/>
+              </w:rPr>
+              <w:t>Taux</w:t>
+            </w:r>
+          </w:p>
+        </w:tc>
+        <w:tc>
+          <w:tcPr>
+            <w:tcW w:w="2094" w:type="dxa"/>
+          </w:tcPr>
+          <w:p>
+            <w:pPr>
+              <w:pStyle w:val="Paragraphedeliste"/>
+              <w:ind w:left="0" w:firstLine="0"/>
+              <w:rPr>
+                <w:lang w:val="fr-FR"/>
+              </w:rPr>
+            </w:pPr>
+            <w:r>
+              <w:rPr>
+                <w:lang w:val="fr-FR"/>
+              </w:rPr>
+              <w:t>110.01384</w:t>
+            </w:r>
+          </w:p>
+        </w:tc>
+        <w:tc>
+          <w:tcPr>
+            <w:tcW w:w="2033" w:type="dxa"/>
+          </w:tcPr>
+          <w:p>
+            <w:pPr>
+              <w:pStyle w:val="Paragraphedeliste"/>
+              <w:ind w:left="0" w:firstLine="0"/>
+              <w:rPr>
+                <w:lang w:val="fr-FR"/>
+              </w:rPr>
+            </w:pPr>
+            <w:r>
+              <w:rPr>
+                <w:lang w:val="fr-FR"/>
+              </w:rPr>
+              <w:t>110.01384</w:t>
+            </w:r>
+          </w:p>
+        </w:tc>
+        <w:tc>
+          <w:tcPr>
+            <w:tcW w:w="2033" w:type="dxa"/>
+          </w:tcPr>
+          <w:p>
+            <w:pPr>
+              <w:pStyle w:val="Paragraphedeliste"/>
+              <w:ind w:left="0" w:firstLine="0"/>
+              <w:rPr>
+                <w:lang w:val="fr-FR"/>
+              </w:rPr>
+            </w:pPr>
+            <w:r>
+              <w:rPr>
+                <w:lang w:val="fr-FR"/>
+              </w:rPr>
+              <w:t>110.01384</w:t>
+            </w:r>
+          </w:p>
+        </w:tc>
+      </w:tr>
+      <w:tr>
+        <w:tc>
+          <w:tcPr>
+            <w:tcW w:w="2130" w:type="dxa"/>
+          </w:tcPr>
+          <w:p>
+            <w:pPr>
+              <w:pStyle w:val="Paragraphedeliste"/>
+              <w:ind w:left="0" w:firstLine="0"/>
+              <w:rPr>
+                <w:lang w:val="fr-FR"/>
+              </w:rPr>
+            </w:pPr>
+            <w:r>
+              <w:rPr>
+                <w:lang w:val="fr-FR"/>
+              </w:rPr>
+              <w:t>Distance ( de Paris )</w:t>
+            </w:r>
+          </w:p>
+        </w:tc>
+        <w:tc>
+          <w:tcPr>
+            <w:tcW w:w="2094" w:type="dxa"/>
+          </w:tcPr>
+          <w:p>
+            <w:pPr>
+              <w:pStyle w:val="Paragraphedeliste"/>
+              <w:ind w:left="0" w:firstLine="0"/>
+              <w:rPr>
+                <w:lang w:val="fr-FR"/>
+              </w:rPr>
+            </w:pPr>
+            <w:r>
+              <w:rPr>
+                <w:lang w:val="fr-FR"/>
+              </w:rPr>
+              <w:t>0km</w:t>
+            </w:r>
+          </w:p>
+        </w:tc>
+        <w:tc>
+          <w:tcPr>
+            <w:tcW w:w="2033" w:type="dxa"/>
+          </w:tcPr>
+          <w:p>
+            <w:pPr>
+              <w:pStyle w:val="Paragraphedeliste"/>
+              <w:ind w:left="0" w:firstLine="0"/>
+              <w:rPr>
+                <w:lang w:val="fr-FR"/>
+              </w:rPr>
+            </w:pPr>
+            <w:r>
+              <w:rPr>
+                <w:lang w:val="fr-FR"/>
+              </w:rPr>
+              <w:t>0km</w:t>
+            </w:r>
+          </w:p>
+        </w:tc>
+        <w:tc>
+          <w:tcPr>
+            <w:tcW w:w="2033" w:type="dxa"/>
+          </w:tcPr>
+          <w:p>
+            <w:pPr>
+              <w:pStyle w:val="Paragraphedeliste"/>
+              <w:ind w:left="0" w:firstLine="0"/>
+              <w:rPr>
+                <w:lang w:val="fr-FR"/>
+              </w:rPr>
+            </w:pPr>
+            <w:r>
+              <w:rPr>
+                <w:lang w:val="fr-FR"/>
+              </w:rPr>
+              <w:t>0km</w:t>
+            </w:r>
+          </w:p>
+        </w:tc>
+      </w:tr>
+    </w:tbl>
+    <w:p>
+      <w:pPr>
+        <w:pStyle w:val="Paragraphedeliste"/>
+        <w:ind w:firstLine="0"/>
+        <w:rPr>
+          <w:lang w:val="fr-FR"/>
+        </w:rPr>
+      </w:pPr>
+    </w:p>
     <w:p>
       <w:pPr>
         <w:pStyle w:val="Paragraphedeliste"/>
@@ -3095,6 +3757,55 @@
     </w:p>
     <w:p>
       <w:pPr>
+        <w:pStyle w:val="Paragraphedeliste"/>
+        <w:ind w:firstLine="0"/>
+        <w:rPr>
+          <w:lang w:val="fr-FR"/>
+        </w:rPr>
+      </w:pPr>
+      <w:r>
+        <w:rPr>
+          <w:lang w:val="fr-FR"/>
+        </w:rPr>
+        <w:drawing>
+          <wp:inline distT="0" distB="0" distL="0" distR="0" wp14:anchorId="26B7AF66" wp14:editId="0A6D6E9B">
+            <wp:extent cx="5727700" cy="728345"/>
+            <wp:effectExtent l="0" t="0" r="6350" b="0"/>
+            <wp:docPr id="2140017549" name="Image 1" descr="Une image contenant texte, capture d’écran, ligne, Police&#10;&#10;Description générée automatiquement"/>
+            <wp:cNvGraphicFramePr>
+              <a:graphicFrameLocks xmlns:a="http://schemas.openxmlformats.org/drawingml/2006/main" noChangeAspect="1"/>
+            </wp:cNvGraphicFramePr>
+            <a:graphic xmlns:a="http://schemas.openxmlformats.org/drawingml/2006/main">
+              <a:graphicData uri="http://schemas.openxmlformats.org/drawingml/2006/picture">
+                <pic:pic xmlns:pic="http://schemas.openxmlformats.org/drawingml/2006/picture">
+                  <pic:nvPicPr>
+                    <pic:cNvPr id="2140017549" name="Image 1" descr="Une image contenant texte, capture d’écran, ligne, Police&#10;&#10;Description générée automatiquement"/>
+                    <pic:cNvPicPr/>
+                  </pic:nvPicPr>
+                  <pic:blipFill>
+                    <a:blip r:embed="rId14"/>
+                    <a:stretch>
+                      <a:fillRect/>
+                    </a:stretch>
+                  </pic:blipFill>
+                  <pic:spPr>
+                    <a:xfrm>
+                      <a:off x="0" y="0"/>
+                      <a:ext cx="5727700" cy="728345"/>
+                    </a:xfrm>
+                    <a:prstGeom prst="rect">
+                      <a:avLst/>
+                    </a:prstGeom>
+                  </pic:spPr>
+                </pic:pic>
+              </a:graphicData>
+            </a:graphic>
+          </wp:inline>
+        </w:drawing>
+      </w:r>
+    </w:p>
+    <w:p>
+      <w:pPr>
         <w:pStyle w:val="Titre2"/>
       </w:pPr>
       <w:bookmarkStart w:id="6" w:name="_Toc65702946"/>
@@ -3452,7 +4163,7 @@
           <w:lang w:val="fr-FR"/>
         </w:rPr>
       </w:pPr>
-      <w:hyperlink r:id="rId14" w:history="1">
+      <w:hyperlink r:id="rId15" w:history="1">
         <w:r>
           <w:rPr>
             <w:rStyle w:val="Lienhypertexte"/>
@@ -3729,7 +4440,7 @@
       <w:r>
         <w:t xml:space="preserve">At pop up: fill up Name as "M2Eclipse" and Location as </w:t>
       </w:r>
-      <w:hyperlink r:id="rId15" w:history="1">
+      <w:hyperlink r:id="rId16" w:history="1">
         <w:r>
           <w:rPr>
             <w:rStyle w:val="Lienhypertexte"/>
@@ -3830,7 +4541,7 @@
         </w:rPr>
         <w:t xml:space="preserve"> </w:t>
       </w:r>
-      <w:hyperlink r:id="rId16" w:history="1">
+      <w:hyperlink r:id="rId17" w:history="1">
         <w:r>
           <w:rPr>
             <w:rStyle w:val="Lienhypertexte"/>
@@ -4349,7 +5060,7 @@
                     <pic:cNvPicPr/>
                   </pic:nvPicPr>
                   <pic:blipFill>
-                    <a:blip r:embed="rId17" cstate="print">
+                    <a:blip r:embed="rId18" cstate="print">
                       <a:extLst>
                         <a:ext uri="{28A0092B-C50C-407E-A947-70E740481C1C}">
                           <a14:useLocalDpi xmlns:a14="http://schemas.microsoft.com/office/drawing/2010/main" val="0"/>
@@ -4668,7 +5379,7 @@
       </w:pPr>
     </w:p>
     <w:sectPr>
-      <w:footerReference w:type="default" r:id="rId18"/>
+      <w:footerReference w:type="default" r:id="rId19"/>
       <w:pgSz w:w="11900" w:h="16840"/>
       <w:pgMar w:top="1440" w:right="1440" w:bottom="1440" w:left="1440" w:header="708" w:footer="708" w:gutter="0"/>
       <w:cols w:space="708"/>
@@ -4679,7 +5390,7 @@
 </file>
 
 <file path=word/endnotes.xml><?xml version="1.0" encoding="utf-8"?>
-<w:endnotes xmlns:wpc="http://schemas.microsoft.com/office/word/2010/wordprocessingCanvas" xmlns:cx="http://schemas.microsoft.com/office/drawing/2014/chartex" xmlns:cx1="http://schemas.microsoft.com/office/drawing/2015/9/8/chartex" xmlns:cx2="http://schemas.microsoft.com/office/drawing/2015/10/21/chartex" xmlns:cx3="http://schemas.microsoft.com/office/drawing/2016/5/9/chartex" xmlns:cx4="http://schemas.microsoft.com/office/drawing/2016/5/10/chartex" xmlns:cx5="http://schemas.microsoft.com/office/drawing/2016/5/11/chartex" xmlns:cx6="http://schemas.microsoft.com/office/drawing/2016/5/12/chartex" xmlns:cx7="http://schemas.microsoft.com/office/drawing/2016/5/13/chartex" xmlns:cx8="http://schemas.microsoft.com/office/drawing/2016/5/14/chartex" xmlns:mc="http://schemas.openxmlformats.org/markup-compatibility/2006" xmlns:aink="http://schemas.microsoft.com/office/drawing/2016/ink" xmlns:am3d="http://schemas.microsoft.com/office/drawing/2017/model3d" xmlns:o="urn:schemas-microsoft-com:office:office" xmlns:oel="http://schemas.microsoft.com/office/2019/extlst" xmlns:r="http://schemas.openxmlformats.org/officeDocument/2006/relationships" xmlns:m="http://schemas.openxmlformats.org/officeDocument/2006/math" xmlns:v="urn:schemas-microsoft-com:vml" xmlns:wp14="http://schemas.microsoft.com/office/word/2010/wordprocessingDrawing" xmlns:wp="http://schemas.openxmlformats.org/drawingml/2006/wordprocessingDrawing" xmlns:w10="urn:schemas-microsoft-com:office:word" xmlns:w="http://schemas.openxmlformats.org/wordprocessingml/2006/main" xmlns:w14="http://schemas.microsoft.com/office/word/2010/wordml" xmlns:w15="http://schemas.microsoft.com/office/word/2012/wordml" xmlns:w16cex="http://schemas.microsoft.com/office/word/2018/wordml/cex" xmlns:w16cid="http://schemas.microsoft.com/office/word/2016/wordml/cid" xmlns:w16="http://schemas.microsoft.com/office/word/2018/wordml" xmlns:w16sdtdh="http://schemas.microsoft.com/office/word/2020/wordml/sdtdatahash" xmlns:w16se="http://schemas.microsoft.com/office/word/2015/wordml/symex" xmlns:wpg="http://schemas.microsoft.com/office/word/2010/wordprocessingGroup" xmlns:wpi="http://schemas.microsoft.com/office/word/2010/wordprocessingInk" xmlns:wne="http://schemas.microsoft.com/office/word/2006/wordml" xmlns:wps="http://schemas.microsoft.com/office/word/2010/wordprocessingShape" mc:Ignorable="w14 w15 w16se w16cid w16 w16cex w16sdtdh wp14">
+<w:endnotes xmlns:wpc="http://schemas.microsoft.com/office/word/2010/wordprocessingCanvas" xmlns:cx="http://schemas.microsoft.com/office/drawing/2014/chartex" xmlns:cx1="http://schemas.microsoft.com/office/drawing/2015/9/8/chartex" xmlns:cx2="http://schemas.microsoft.com/office/drawing/2015/10/21/chartex" xmlns:cx3="http://schemas.microsoft.com/office/drawing/2016/5/9/chartex" xmlns:cx4="http://schemas.microsoft.com/office/drawing/2016/5/10/chartex" xmlns:cx5="http://schemas.microsoft.com/office/drawing/2016/5/11/chartex" xmlns:cx6="http://schemas.microsoft.com/office/drawing/2016/5/12/chartex" xmlns:cx7="http://schemas.microsoft.com/office/drawing/2016/5/13/chartex" xmlns:cx8="http://schemas.microsoft.com/office/drawing/2016/5/14/chartex" xmlns:mc="http://schemas.openxmlformats.org/markup-compatibility/2006" xmlns:aink="http://schemas.microsoft.com/office/drawing/2016/ink" xmlns:am3d="http://schemas.microsoft.com/office/drawing/2017/model3d" xmlns:o="urn:schemas-microsoft-com:office:office" xmlns:oel="http://schemas.microsoft.com/office/2019/extlst" xmlns:r="http://schemas.openxmlformats.org/officeDocument/2006/relationships" xmlns:m="http://schemas.openxmlformats.org/officeDocument/2006/math" xmlns:v="urn:schemas-microsoft-com:vml" xmlns:wp14="http://schemas.microsoft.com/office/word/2010/wordprocessingDrawing" xmlns:wp="http://schemas.openxmlformats.org/drawingml/2006/wordprocessingDrawing" xmlns:w10="urn:schemas-microsoft-com:office:word" xmlns:w="http://schemas.openxmlformats.org/wordprocessingml/2006/main" xmlns:w14="http://schemas.microsoft.com/office/word/2010/wordml" xmlns:w15="http://schemas.microsoft.com/office/word/2012/wordml" xmlns:w16cex="http://schemas.microsoft.com/office/word/2018/wordml/cex" xmlns:w16cid="http://schemas.microsoft.com/office/word/2016/wordml/cid" xmlns:w16="http://schemas.microsoft.com/office/word/2018/wordml" xmlns:w16du="http://schemas.microsoft.com/office/word/2023/wordml/word16du" xmlns:w16sdtdh="http://schemas.microsoft.com/office/word/2020/wordml/sdtdatahash" xmlns:w16se="http://schemas.microsoft.com/office/word/2015/wordml/symex" xmlns:wpg="http://schemas.microsoft.com/office/word/2010/wordprocessingGroup" xmlns:wpi="http://schemas.microsoft.com/office/word/2010/wordprocessingInk" xmlns:wne="http://schemas.microsoft.com/office/word/2006/wordml" xmlns:wps="http://schemas.microsoft.com/office/word/2010/wordprocessingShape" mc:Ignorable="w14 w15 w16se w16cid w16 w16cex w16sdtdh w16du wp14">
   <w:endnote w:type="separator" w:id="-1">
     <w:p>
       <w:r>
@@ -4698,7 +5409,7 @@
 </file>
 
 <file path=word/footer1.xml><?xml version="1.0" encoding="utf-8"?>
-<w:ftr xmlns:wpc="http://schemas.microsoft.com/office/word/2010/wordprocessingCanvas" xmlns:cx="http://schemas.microsoft.com/office/drawing/2014/chartex" xmlns:cx1="http://schemas.microsoft.com/office/drawing/2015/9/8/chartex" xmlns:cx2="http://schemas.microsoft.com/office/drawing/2015/10/21/chartex" xmlns:cx3="http://schemas.microsoft.com/office/drawing/2016/5/9/chartex" xmlns:cx4="http://schemas.microsoft.com/office/drawing/2016/5/10/chartex" xmlns:cx5="http://schemas.microsoft.com/office/drawing/2016/5/11/chartex" xmlns:cx6="http://schemas.microsoft.com/office/drawing/2016/5/12/chartex" xmlns:cx7="http://schemas.microsoft.com/office/drawing/2016/5/13/chartex" xmlns:cx8="http://schemas.microsoft.com/office/drawing/2016/5/14/chartex" xmlns:mc="http://schemas.openxmlformats.org/markup-compatibility/2006" xmlns:aink="http://schemas.microsoft.com/office/drawing/2016/ink" xmlns:am3d="http://schemas.microsoft.com/office/drawing/2017/model3d" xmlns:o="urn:schemas-microsoft-com:office:office" xmlns:oel="http://schemas.microsoft.com/office/2019/extlst" xmlns:r="http://schemas.openxmlformats.org/officeDocument/2006/relationships" xmlns:m="http://schemas.openxmlformats.org/officeDocument/2006/math" xmlns:v="urn:schemas-microsoft-com:vml" xmlns:wp14="http://schemas.microsoft.com/office/word/2010/wordprocessingDrawing" xmlns:wp="http://schemas.openxmlformats.org/drawingml/2006/wordprocessingDrawing" xmlns:w10="urn:schemas-microsoft-com:office:word" xmlns:w="http://schemas.openxmlformats.org/wordprocessingml/2006/main" xmlns:w14="http://schemas.microsoft.com/office/word/2010/wordml" xmlns:w15="http://schemas.microsoft.com/office/word/2012/wordml" xmlns:w16cex="http://schemas.microsoft.com/office/word/2018/wordml/cex" xmlns:w16cid="http://schemas.microsoft.com/office/word/2016/wordml/cid" xmlns:w16="http://schemas.microsoft.com/office/word/2018/wordml" xmlns:w16sdtdh="http://schemas.microsoft.com/office/word/2020/wordml/sdtdatahash" xmlns:w16se="http://schemas.microsoft.com/office/word/2015/wordml/symex" xmlns:wpg="http://schemas.microsoft.com/office/word/2010/wordprocessingGroup" xmlns:wpi="http://schemas.microsoft.com/office/word/2010/wordprocessingInk" xmlns:wne="http://schemas.microsoft.com/office/word/2006/wordml" xmlns:wps="http://schemas.microsoft.com/office/word/2010/wordprocessingShape" mc:Ignorable="w14 w15 w16se w16cid w16 w16cex w16sdtdh wp14">
+<w:ftr xmlns:wpc="http://schemas.microsoft.com/office/word/2010/wordprocessingCanvas" xmlns:cx="http://schemas.microsoft.com/office/drawing/2014/chartex" xmlns:cx1="http://schemas.microsoft.com/office/drawing/2015/9/8/chartex" xmlns:cx2="http://schemas.microsoft.com/office/drawing/2015/10/21/chartex" xmlns:cx3="http://schemas.microsoft.com/office/drawing/2016/5/9/chartex" xmlns:cx4="http://schemas.microsoft.com/office/drawing/2016/5/10/chartex" xmlns:cx5="http://schemas.microsoft.com/office/drawing/2016/5/11/chartex" xmlns:cx6="http://schemas.microsoft.com/office/drawing/2016/5/12/chartex" xmlns:cx7="http://schemas.microsoft.com/office/drawing/2016/5/13/chartex" xmlns:cx8="http://schemas.microsoft.com/office/drawing/2016/5/14/chartex" xmlns:mc="http://schemas.openxmlformats.org/markup-compatibility/2006" xmlns:aink="http://schemas.microsoft.com/office/drawing/2016/ink" xmlns:am3d="http://schemas.microsoft.com/office/drawing/2017/model3d" xmlns:o="urn:schemas-microsoft-com:office:office" xmlns:oel="http://schemas.microsoft.com/office/2019/extlst" xmlns:r="http://schemas.openxmlformats.org/officeDocument/2006/relationships" xmlns:m="http://schemas.openxmlformats.org/officeDocument/2006/math" xmlns:v="urn:schemas-microsoft-com:vml" xmlns:wp14="http://schemas.microsoft.com/office/word/2010/wordprocessingDrawing" xmlns:wp="http://schemas.openxmlformats.org/drawingml/2006/wordprocessingDrawing" xmlns:w10="urn:schemas-microsoft-com:office:word" xmlns:w="http://schemas.openxmlformats.org/wordprocessingml/2006/main" xmlns:w14="http://schemas.microsoft.com/office/word/2010/wordml" xmlns:w15="http://schemas.microsoft.com/office/word/2012/wordml" xmlns:w16cex="http://schemas.microsoft.com/office/word/2018/wordml/cex" xmlns:w16cid="http://schemas.microsoft.com/office/word/2016/wordml/cid" xmlns:w16="http://schemas.microsoft.com/office/word/2018/wordml" xmlns:w16du="http://schemas.microsoft.com/office/word/2023/wordml/word16du" xmlns:w16sdtdh="http://schemas.microsoft.com/office/word/2020/wordml/sdtdatahash" xmlns:w16se="http://schemas.microsoft.com/office/word/2015/wordml/symex" xmlns:wpg="http://schemas.microsoft.com/office/word/2010/wordprocessingGroup" xmlns:wpi="http://schemas.microsoft.com/office/word/2010/wordprocessingInk" xmlns:wne="http://schemas.microsoft.com/office/word/2006/wordml" xmlns:wps="http://schemas.microsoft.com/office/word/2010/wordprocessingShape" mc:Ignorable="w14 w15 w16se w16cid w16 w16cex w16sdtdh w16du wp14">
   <w:p>
     <w:pPr>
       <w:pStyle w:val="Pieddepage"/>
@@ -4790,7 +5501,7 @@
 </file>
 
 <file path=word/footnotes.xml><?xml version="1.0" encoding="utf-8"?>
-<w:footnotes xmlns:wpc="http://schemas.microsoft.com/office/word/2010/wordprocessingCanvas" xmlns:cx="http://schemas.microsoft.com/office/drawing/2014/chartex" xmlns:cx1="http://schemas.microsoft.com/office/drawing/2015/9/8/chartex" xmlns:cx2="http://schemas.microsoft.com/office/drawing/2015/10/21/chartex" xmlns:cx3="http://schemas.microsoft.com/office/drawing/2016/5/9/chartex" xmlns:cx4="http://schemas.microsoft.com/office/drawing/2016/5/10/chartex" xmlns:cx5="http://schemas.microsoft.com/office/drawing/2016/5/11/chartex" xmlns:cx6="http://schemas.microsoft.com/office/drawing/2016/5/12/chartex" xmlns:cx7="http://schemas.microsoft.com/office/drawing/2016/5/13/chartex" xmlns:cx8="http://schemas.microsoft.com/office/drawing/2016/5/14/chartex" xmlns:mc="http://schemas.openxmlformats.org/markup-compatibility/2006" xmlns:aink="http://schemas.microsoft.com/office/drawing/2016/ink" xmlns:am3d="http://schemas.microsoft.com/office/drawing/2017/model3d" xmlns:o="urn:schemas-microsoft-com:office:office" xmlns:oel="http://schemas.microsoft.com/office/2019/extlst" xmlns:r="http://schemas.openxmlformats.org/officeDocument/2006/relationships" xmlns:m="http://schemas.openxmlformats.org/officeDocument/2006/math" xmlns:v="urn:schemas-microsoft-com:vml" xmlns:wp14="http://schemas.microsoft.com/office/word/2010/wordprocessingDrawing" xmlns:wp="http://schemas.openxmlformats.org/drawingml/2006/wordprocessingDrawing" xmlns:w10="urn:schemas-microsoft-com:office:word" xmlns:w="http://schemas.openxmlformats.org/wordprocessingml/2006/main" xmlns:w14="http://schemas.microsoft.com/office/word/2010/wordml" xmlns:w15="http://schemas.microsoft.com/office/word/2012/wordml" xmlns:w16cex="http://schemas.microsoft.com/office/word/2018/wordml/cex" xmlns:w16cid="http://schemas.microsoft.com/office/word/2016/wordml/cid" xmlns:w16="http://schemas.microsoft.com/office/word/2018/wordml" xmlns:w16sdtdh="http://schemas.microsoft.com/office/word/2020/wordml/sdtdatahash" xmlns:w16se="http://schemas.microsoft.com/office/word/2015/wordml/symex" xmlns:wpg="http://schemas.microsoft.com/office/word/2010/wordprocessingGroup" xmlns:wpi="http://schemas.microsoft.com/office/word/2010/wordprocessingInk" xmlns:wne="http://schemas.microsoft.com/office/word/2006/wordml" xmlns:wps="http://schemas.microsoft.com/office/word/2010/wordprocessingShape" mc:Ignorable="w14 w15 w16se w16cid w16 w16cex w16sdtdh wp14">
+<w:footnotes xmlns:wpc="http://schemas.microsoft.com/office/word/2010/wordprocessingCanvas" xmlns:cx="http://schemas.microsoft.com/office/drawing/2014/chartex" xmlns:cx1="http://schemas.microsoft.com/office/drawing/2015/9/8/chartex" xmlns:cx2="http://schemas.microsoft.com/office/drawing/2015/10/21/chartex" xmlns:cx3="http://schemas.microsoft.com/office/drawing/2016/5/9/chartex" xmlns:cx4="http://schemas.microsoft.com/office/drawing/2016/5/10/chartex" xmlns:cx5="http://schemas.microsoft.com/office/drawing/2016/5/11/chartex" xmlns:cx6="http://schemas.microsoft.com/office/drawing/2016/5/12/chartex" xmlns:cx7="http://schemas.microsoft.com/office/drawing/2016/5/13/chartex" xmlns:cx8="http://schemas.microsoft.com/office/drawing/2016/5/14/chartex" xmlns:mc="http://schemas.openxmlformats.org/markup-compatibility/2006" xmlns:aink="http://schemas.microsoft.com/office/drawing/2016/ink" xmlns:am3d="http://schemas.microsoft.com/office/drawing/2017/model3d" xmlns:o="urn:schemas-microsoft-com:office:office" xmlns:oel="http://schemas.microsoft.com/office/2019/extlst" xmlns:r="http://schemas.openxmlformats.org/officeDocument/2006/relationships" xmlns:m="http://schemas.openxmlformats.org/officeDocument/2006/math" xmlns:v="urn:schemas-microsoft-com:vml" xmlns:wp14="http://schemas.microsoft.com/office/word/2010/wordprocessingDrawing" xmlns:wp="http://schemas.openxmlformats.org/drawingml/2006/wordprocessingDrawing" xmlns:w10="urn:schemas-microsoft-com:office:word" xmlns:w="http://schemas.openxmlformats.org/wordprocessingml/2006/main" xmlns:w14="http://schemas.microsoft.com/office/word/2010/wordml" xmlns:w15="http://schemas.microsoft.com/office/word/2012/wordml" xmlns:w16cex="http://schemas.microsoft.com/office/word/2018/wordml/cex" xmlns:w16cid="http://schemas.microsoft.com/office/word/2016/wordml/cid" xmlns:w16="http://schemas.microsoft.com/office/word/2018/wordml" xmlns:w16du="http://schemas.microsoft.com/office/word/2023/wordml/word16du" xmlns:w16sdtdh="http://schemas.microsoft.com/office/word/2020/wordml/sdtdatahash" xmlns:w16se="http://schemas.microsoft.com/office/word/2015/wordml/symex" xmlns:wpg="http://schemas.microsoft.com/office/word/2010/wordprocessingGroup" xmlns:wpi="http://schemas.microsoft.com/office/word/2010/wordprocessingInk" xmlns:wne="http://schemas.microsoft.com/office/word/2006/wordml" xmlns:wps="http://schemas.microsoft.com/office/word/2010/wordprocessingShape" mc:Ignorable="w14 w15 w16se w16cid w16 w16cex w16sdtdh w16du wp14">
   <w:footnote w:type="separator" w:id="-1">
     <w:p>
       <w:r>
@@ -4809,7 +5520,7 @@
 </file>
 
 <file path=word/numbering.xml><?xml version="1.0" encoding="utf-8"?>
-<w:numbering xmlns:wpc="http://schemas.microsoft.com/office/word/2010/wordprocessingCanvas" xmlns:cx="http://schemas.microsoft.com/office/drawing/2014/chartex" xmlns:cx1="http://schemas.microsoft.com/office/drawing/2015/9/8/chartex" xmlns:cx2="http://schemas.microsoft.com/office/drawing/2015/10/21/chartex" xmlns:cx3="http://schemas.microsoft.com/office/drawing/2016/5/9/chartex" xmlns:cx4="http://schemas.microsoft.com/office/drawing/2016/5/10/chartex" xmlns:cx5="http://schemas.microsoft.com/office/drawing/2016/5/11/chartex" xmlns:cx6="http://schemas.microsoft.com/office/drawing/2016/5/12/chartex" xmlns:cx7="http://schemas.microsoft.com/office/drawing/2016/5/13/chartex" xmlns:cx8="http://schemas.microsoft.com/office/drawing/2016/5/14/chartex" xmlns:mc="http://schemas.openxmlformats.org/markup-compatibility/2006" xmlns:aink="http://schemas.microsoft.com/office/drawing/2016/ink" xmlns:am3d="http://schemas.microsoft.com/office/drawing/2017/model3d" xmlns:o="urn:schemas-microsoft-com:office:office" xmlns:oel="http://schemas.microsoft.com/office/2019/extlst" xmlns:r="http://schemas.openxmlformats.org/officeDocument/2006/relationships" xmlns:m="http://schemas.openxmlformats.org/officeDocument/2006/math" xmlns:v="urn:schemas-microsoft-com:vml" xmlns:wp14="http://schemas.microsoft.com/office/word/2010/wordprocessingDrawing" xmlns:wp="http://schemas.openxmlformats.org/drawingml/2006/wordprocessingDrawing" xmlns:w10="urn:schemas-microsoft-com:office:word" xmlns:w="http://schemas.openxmlformats.org/wordprocessingml/2006/main" xmlns:w14="http://schemas.microsoft.com/office/word/2010/wordml" xmlns:w15="http://schemas.microsoft.com/office/word/2012/wordml" xmlns:w16cex="http://schemas.microsoft.com/office/word/2018/wordml/cex" xmlns:w16cid="http://schemas.microsoft.com/office/word/2016/wordml/cid" xmlns:w16="http://schemas.microsoft.com/office/word/2018/wordml" xmlns:w16sdtdh="http://schemas.microsoft.com/office/word/2020/wordml/sdtdatahash" xmlns:w16se="http://schemas.microsoft.com/office/word/2015/wordml/symex" xmlns:wpg="http://schemas.microsoft.com/office/word/2010/wordprocessingGroup" xmlns:wpi="http://schemas.microsoft.com/office/word/2010/wordprocessingInk" xmlns:wne="http://schemas.microsoft.com/office/word/2006/wordml" xmlns:wps="http://schemas.microsoft.com/office/word/2010/wordprocessingShape" mc:Ignorable="w14 w15 w16se w16cid w16 w16cex w16sdtdh wp14">
+<w:numbering xmlns:wpc="http://schemas.microsoft.com/office/word/2010/wordprocessingCanvas" xmlns:cx="http://schemas.microsoft.com/office/drawing/2014/chartex" xmlns:cx1="http://schemas.microsoft.com/office/drawing/2015/9/8/chartex" xmlns:cx2="http://schemas.microsoft.com/office/drawing/2015/10/21/chartex" xmlns:cx3="http://schemas.microsoft.com/office/drawing/2016/5/9/chartex" xmlns:cx4="http://schemas.microsoft.com/office/drawing/2016/5/10/chartex" xmlns:cx5="http://schemas.microsoft.com/office/drawing/2016/5/11/chartex" xmlns:cx6="http://schemas.microsoft.com/office/drawing/2016/5/12/chartex" xmlns:cx7="http://schemas.microsoft.com/office/drawing/2016/5/13/chartex" xmlns:cx8="http://schemas.microsoft.com/office/drawing/2016/5/14/chartex" xmlns:mc="http://schemas.openxmlformats.org/markup-compatibility/2006" xmlns:aink="http://schemas.microsoft.com/office/drawing/2016/ink" xmlns:am3d="http://schemas.microsoft.com/office/drawing/2017/model3d" xmlns:o="urn:schemas-microsoft-com:office:office" xmlns:oel="http://schemas.microsoft.com/office/2019/extlst" xmlns:r="http://schemas.openxmlformats.org/officeDocument/2006/relationships" xmlns:m="http://schemas.openxmlformats.org/officeDocument/2006/math" xmlns:v="urn:schemas-microsoft-com:vml" xmlns:wp14="http://schemas.microsoft.com/office/word/2010/wordprocessingDrawing" xmlns:wp="http://schemas.openxmlformats.org/drawingml/2006/wordprocessingDrawing" xmlns:w10="urn:schemas-microsoft-com:office:word" xmlns:w="http://schemas.openxmlformats.org/wordprocessingml/2006/main" xmlns:w14="http://schemas.microsoft.com/office/word/2010/wordml" xmlns:w15="http://schemas.microsoft.com/office/word/2012/wordml" xmlns:w16cex="http://schemas.microsoft.com/office/word/2018/wordml/cex" xmlns:w16cid="http://schemas.microsoft.com/office/word/2016/wordml/cid" xmlns:w16="http://schemas.microsoft.com/office/word/2018/wordml" xmlns:w16du="http://schemas.microsoft.com/office/word/2023/wordml/word16du" xmlns:w16sdtdh="http://schemas.microsoft.com/office/word/2020/wordml/sdtdatahash" xmlns:w16se="http://schemas.microsoft.com/office/word/2015/wordml/symex" xmlns:wpg="http://schemas.microsoft.com/office/word/2010/wordprocessingGroup" xmlns:wpi="http://schemas.microsoft.com/office/word/2010/wordprocessingInk" xmlns:wne="http://schemas.microsoft.com/office/word/2006/wordml" xmlns:wps="http://schemas.microsoft.com/office/word/2010/wordprocessingShape" mc:Ignorable="w14 w15 w16se w16cid w16 w16cex w16sdtdh w16du wp14">
   <w:abstractNum w:abstractNumId="0" w15:restartNumberingAfterBreak="0">
     <w:nsid w:val="01AD036C"/>
     <w:multiLevelType w:val="hybridMultilevel"/>
@@ -5690,7 +6401,7 @@
 </file>
 
 <file path=word/styles.xml><?xml version="1.0" encoding="utf-8"?>
-<w:styles xmlns:mc="http://schemas.openxmlformats.org/markup-compatibility/2006" xmlns:r="http://schemas.openxmlformats.org/officeDocument/2006/relationships" xmlns:w="http://schemas.openxmlformats.org/wordprocessingml/2006/main" xmlns:w14="http://schemas.microsoft.com/office/word/2010/wordml" xmlns:w15="http://schemas.microsoft.com/office/word/2012/wordml" xmlns:w16cex="http://schemas.microsoft.com/office/word/2018/wordml/cex" xmlns:w16cid="http://schemas.microsoft.com/office/word/2016/wordml/cid" xmlns:w16="http://schemas.microsoft.com/office/word/2018/wordml" xmlns:w16sdtdh="http://schemas.microsoft.com/office/word/2020/wordml/sdtdatahash" xmlns:w16se="http://schemas.microsoft.com/office/word/2015/wordml/symex" mc:Ignorable="w14 w15 w16se w16cid w16 w16cex w16sdtdh">
+<w:styles xmlns:mc="http://schemas.openxmlformats.org/markup-compatibility/2006" xmlns:r="http://schemas.openxmlformats.org/officeDocument/2006/relationships" xmlns:w="http://schemas.openxmlformats.org/wordprocessingml/2006/main" xmlns:w14="http://schemas.microsoft.com/office/word/2010/wordml" xmlns:w15="http://schemas.microsoft.com/office/word/2012/wordml" xmlns:w16cex="http://schemas.microsoft.com/office/word/2018/wordml/cex" xmlns:w16cid="http://schemas.microsoft.com/office/word/2016/wordml/cid" xmlns:w16="http://schemas.microsoft.com/office/word/2018/wordml" xmlns:w16du="http://schemas.microsoft.com/office/word/2023/wordml/word16du" xmlns:w16sdtdh="http://schemas.microsoft.com/office/word/2020/wordml/sdtdatahash" xmlns:w16se="http://schemas.microsoft.com/office/word/2015/wordml/symex" mc:Ignorable="w14 w15 w16se w16cid w16 w16cex w16sdtdh w16du">
   <w:docDefaults>
     <w:rPrDefault>
       <w:rPr>

</xml_diff>